<commit_message>
Ultima versio amb el DOI actualitzat
</commit_message>
<xml_diff>
--- a/pdf/Pràctica_1_web_scrapping.docx
+++ b/pdf/Pràctica_1_web_scrapping.docx
@@ -2114,9 +2114,17 @@
             <w:bCs/>
             <w:lang w:val="en-GB"/>
           </w:rPr>
-          <w:t>https://doi.org/10.5281/zenodo.4141952</w:t>
+          <w:t>https://doi.org/10.5281/zenodo.4256721</w:t>
         </w:r>
       </w:hyperlink>
+      <w:r>
+        <w:rPr>
+          <w:b/>
+          <w:bCs/>
+          <w:lang w:val="en-GB"/>
+        </w:rPr>
+        <w:t xml:space="preserve"> </w:t>
+      </w:r>
     </w:p>
     <w:p>
       <w:pPr>
@@ -3686,7 +3694,6 @@
   <w:style w:type="character" w:default="1" w:styleId="DefaultParagraphFont">
     <w:name w:val="Default Paragraph Font"/>
     <w:uiPriority w:val="1"/>
-    <w:semiHidden/>
     <w:unhideWhenUsed/>
   </w:style>
   <w:style w:type="table" w:default="1" w:styleId="TableNormal">

</xml_diff>